<commit_message>
Updating github Module 1 repo
</commit_message>
<xml_diff>
--- a/Britton - Written Analysis.docx
+++ b/Britton - Written Analysis.docx
@@ -93,7 +93,13 @@
         </w:numPr>
       </w:pPr>
       <w:r>
-        <w:t>Lack of clarity regarding the definitions of variable such as country (is it the country the project was started in, or the nationality of the backers, etc.)</w:t>
+        <w:t>Lack of clarity regarding the definitions of variable</w:t>
+      </w:r>
+      <w:r>
+        <w:t>s</w:t>
+      </w:r>
+      <w:r>
+        <w:t xml:space="preserve"> such as country (is it the country the project was started in, or the nationality of the backers, etc.)</w:t>
       </w:r>
     </w:p>
     <w:p>
@@ -105,7 +111,15 @@
         </w:numPr>
       </w:pPr>
       <w:r>
-        <w:t xml:space="preserve">Lack of analysis of the duration of the campaigns (though this could be generated using date data provided in columns launched_at and deadline) </w:t>
+        <w:t xml:space="preserve">Lack of analysis of the duration of the campaigns (though this could be generated using date data provided in columns </w:t>
+      </w:r>
+      <w:proofErr w:type="spellStart"/>
+      <w:r>
+        <w:t>launched_at</w:t>
+      </w:r>
+      <w:proofErr w:type="spellEnd"/>
+      <w:r>
+        <w:t xml:space="preserve"> and deadline) </w:t>
       </w:r>
     </w:p>
     <w:p>
@@ -117,7 +131,13 @@
         </w:numPr>
       </w:pPr>
       <w:r>
-        <w:t xml:space="preserve">The data seem to be derived from information collective over a </w:t>
+        <w:t>The data seem to be derived from information collect</w:t>
+      </w:r>
+      <w:r>
+        <w:t>ed</w:t>
+      </w:r>
+      <w:r>
+        <w:t xml:space="preserve"> over a </w:t>
       </w:r>
       <w:r>
         <w:t>ten-year</w:t>
@@ -146,6 +166,57 @@
           <w:szCs w:val="28"/>
         </w:rPr>
       </w:pPr>
+      <w:r>
+        <w:drawing>
+          <wp:anchor distT="0" distB="0" distL="114300" distR="114300" simplePos="0" relativeHeight="251658240" behindDoc="0" locked="0" layoutInCell="1" allowOverlap="1" wp14:anchorId="041F4E3E" wp14:editId="313C0A9D">
+            <wp:simplePos x="0" y="0"/>
+            <wp:positionH relativeFrom="margin">
+              <wp:align>left</wp:align>
+            </wp:positionH>
+            <wp:positionV relativeFrom="paragraph">
+              <wp:posOffset>54610</wp:posOffset>
+            </wp:positionV>
+            <wp:extent cx="3455670" cy="3238500"/>
+            <wp:effectExtent l="0" t="0" r="0" b="0"/>
+            <wp:wrapSquare wrapText="bothSides"/>
+            <wp:docPr id="84503156" name="Picture 1"/>
+            <wp:cNvGraphicFramePr>
+              <a:graphicFrameLocks xmlns:a="http://schemas.openxmlformats.org/drawingml/2006/main" noChangeAspect="1"/>
+            </wp:cNvGraphicFramePr>
+            <a:graphic xmlns:a="http://schemas.openxmlformats.org/drawingml/2006/main">
+              <a:graphicData uri="http://schemas.openxmlformats.org/drawingml/2006/picture">
+                <pic:pic xmlns:pic="http://schemas.openxmlformats.org/drawingml/2006/picture">
+                  <pic:nvPicPr>
+                    <pic:cNvPr id="84503156" name=""/>
+                    <pic:cNvPicPr/>
+                  </pic:nvPicPr>
+                  <pic:blipFill>
+                    <a:blip r:embed="rId7">
+                      <a:extLst>
+                        <a:ext uri="{28A0092B-C50C-407E-A947-70E740481C1C}">
+                          <a14:useLocalDpi xmlns:a14="http://schemas.microsoft.com/office/drawing/2010/main" val="0"/>
+                        </a:ext>
+                      </a:extLst>
+                    </a:blip>
+                    <a:stretch>
+                      <a:fillRect/>
+                    </a:stretch>
+                  </pic:blipFill>
+                  <pic:spPr>
+                    <a:xfrm>
+                      <a:off x="0" y="0"/>
+                      <a:ext cx="3455670" cy="3238500"/>
+                    </a:xfrm>
+                    <a:prstGeom prst="rect">
+                      <a:avLst/>
+                    </a:prstGeom>
+                  </pic:spPr>
+                </pic:pic>
+              </a:graphicData>
+            </a:graphic>
+          </wp:anchor>
+        </w:drawing>
+      </w:r>
       <w:r>
         <w:rPr>
           <w:rFonts w:ascii="Arial" w:hAnsi="Arial" w:cs="Arial"/>
@@ -157,17 +228,19 @@
     </w:p>
     <w:p>
       <w:r>
-        <w:tab/>
         <w:t xml:space="preserve">Given that the mean and the median of successful and failed projects </w:t>
       </w:r>
       <w:r>
         <w:t xml:space="preserve">in the dataset </w:t>
       </w:r>
       <w:r>
-        <w:t xml:space="preserve">are both substantially different, it is likely that the data are skewed. This is because the accuracy of the two as measures of central tendency depend on the existence of outliers and the overall distribution of the data. In </w:t>
-      </w:r>
-      <w:r>
-        <w:t>the event that there are outliers and the information is skewed</w:t>
+        <w:t xml:space="preserve">are substantially different, it is likely that the data are skewed. This is because the accuracy of the two as measures of central tendency depend on the existence of outliers and the overall distribution of the data. </w:t>
+      </w:r>
+      <w:r>
+        <w:t>If</w:t>
+      </w:r>
+      <w:r>
+        <w:t xml:space="preserve"> there are outliers and the information is skewed</w:t>
       </w:r>
       <w:r>
         <w:t xml:space="preserve">, the median is the better measure of central tendency. </w:t>
@@ -177,6 +250,20 @@
       </w:r>
       <w:r>
         <w:t xml:space="preserve">, suggesting the mean is likely significantly influenced by outliers. This is further evidence that the median is a better measure of central tendency. </w:t>
+      </w:r>
+      <w:r>
+        <w:t xml:space="preserve">The </w:t>
+      </w:r>
+      <w:proofErr w:type="spellStart"/>
+      <w:r>
+        <w:t>distplots</w:t>
+      </w:r>
+      <w:proofErr w:type="spellEnd"/>
+      <w:r>
+        <w:t xml:space="preserve"> above demonstrate this</w:t>
+      </w:r>
+      <w:r>
+        <w:t>.</w:t>
       </w:r>
     </w:p>
     <w:p>
@@ -198,8 +285,27 @@
     </w:p>
     <w:p>
       <w:r>
-        <w:tab/>
-        <w:t xml:space="preserve">Based on the analysis in sheet Statistical_Analysis of the CrowdfundingBook workbook, the variability in the number of backers of failed crowdfunded projects in the dataset is just over half (57%) of the variability in the number of backers of successful crowdfunded projects in the dataset. </w:t>
+        <w:t xml:space="preserve">Based on the analysis in sheet </w:t>
+      </w:r>
+      <w:proofErr w:type="spellStart"/>
+      <w:r>
+        <w:t>Statistical_Analysis</w:t>
+      </w:r>
+      <w:proofErr w:type="spellEnd"/>
+      <w:r>
+        <w:t xml:space="preserve"> of the </w:t>
+      </w:r>
+      <w:proofErr w:type="spellStart"/>
+      <w:r>
+        <w:t>CrowdfundingBook</w:t>
+      </w:r>
+      <w:proofErr w:type="spellEnd"/>
+      <w:r>
+        <w:t xml:space="preserve"> workbook, the variability in the number of backers of failed crowdfunded projects in the dataset is just over half (57%) of the variability in the number of backers of successful crowdfunded projects in the </w:t>
+      </w:r>
+      <w:r>
+        <w:lastRenderedPageBreak/>
+        <w:t xml:space="preserve">dataset. </w:t>
       </w:r>
       <w:r>
         <w:t>This makes sense in that, given a</w:t>
@@ -208,12 +314,29 @@
         <w:t xml:space="preserve"> standard</w:t>
       </w:r>
       <w:r>
-        <w:t xml:space="preserve"> minimum pledge, the greater the number of people pledging money to reach a goal, the greater the likelihood of reaching that goal </w:t>
+        <w:t xml:space="preserve"> minimum pledge, the greater the number of people pledging money to reach a goal, the greater the likelihood of reaching that goal</w:t>
+      </w:r>
+      <w:r>
+        <w:t>. This also makes sense in that the</w:t>
+      </w:r>
+      <w:r>
+        <w:t xml:space="preserve"> difference between the</w:t>
+      </w:r>
+      <w:r>
+        <w:t xml:space="preserve"> maximum number of backers for successful projects </w:t>
+      </w:r>
+      <w:r>
+        <w:t xml:space="preserve">and </w:t>
+      </w:r>
+      <w:r>
+        <w:t xml:space="preserve">the maximum number of backers for failed projects </w:t>
+      </w:r>
+      <w:r>
+        <w:t xml:space="preserve">was significantly greater than the difference between the means for both, resulting in more significant outliers for successful projects than failed projects. </w:t>
       </w:r>
     </w:p>
-    <w:p/>
     <w:sectPr>
-      <w:headerReference w:type="default" r:id="rId7"/>
+      <w:headerReference w:type="default" r:id="rId8"/>
       <w:pgSz w:w="12240" w:h="15840"/>
       <w:pgMar w:top="1440" w:right="1440" w:bottom="1440" w:left="1440" w:header="720" w:footer="720" w:gutter="0"/>
       <w:cols w:space="720"/>

</xml_diff>